<commit_message>
Experiment I1 complete and graphing done
</commit_message>
<xml_diff>
--- a/01_Thesis/fig3_multiZ_results.docx
+++ b/01_Thesis/fig3_multiZ_results.docx
@@ -183,7 +183,7 @@
           <w:szCs w:val="28"/>
         </w:rPr>
         <w:drawing>
-          <wp:anchor distT="0" distB="0" distL="114300" distR="114300" simplePos="0" relativeHeight="251677696" behindDoc="1" locked="0" layoutInCell="1" allowOverlap="1" wp14:anchorId="0D5BFD9D" wp14:editId="4B5C1C8B">
+          <wp:anchor distT="0" distB="0" distL="114300" distR="114300" simplePos="0" relativeHeight="251676672" behindDoc="1" locked="0" layoutInCell="1" allowOverlap="1" wp14:anchorId="0D5BFD9D" wp14:editId="2E8CC8F3">
             <wp:simplePos x="0" y="0"/>
             <wp:positionH relativeFrom="margin">
               <wp:align>right</wp:align>
@@ -239,11 +239,15 @@
         </w:rPr>
         <w:t>Difficulty in explaining stability that occurs in z=-0.1 which contradicts the general theme</w:t>
       </w:r>
-      <w:r>
-        <w:rPr>
-          <w:sz w:val="28"/>
-          <w:szCs w:val="28"/>
-        </w:rPr>
+    </w:p>
+    <w:p>
+      <w:pPr>
+        <w:pStyle w:val="Heading1"/>
+      </w:pPr>
+      <w:r>
+        <w:t>Figure 3 part 1 – Multi z</w:t>
+      </w:r>
+      <w:r>
         <w:br w:type="page"/>
       </w:r>
     </w:p>
@@ -254,7 +258,7 @@
         </w:rPr>
         <w:lastRenderedPageBreak/>
         <w:drawing>
-          <wp:anchor distT="0" distB="0" distL="114300" distR="114300" simplePos="0" relativeHeight="251682816" behindDoc="1" locked="0" layoutInCell="1" allowOverlap="1" wp14:anchorId="2643119E" wp14:editId="27BFCCC6">
+          <wp:anchor distT="0" distB="0" distL="114300" distR="114300" simplePos="0" relativeHeight="251681792" behindDoc="1" locked="0" layoutInCell="1" allowOverlap="1" wp14:anchorId="2643119E" wp14:editId="6A05E43F">
             <wp:simplePos x="0" y="0"/>
             <wp:positionH relativeFrom="column">
               <wp:posOffset>0</wp:posOffset>
@@ -324,7 +328,7 @@
         <mc:AlternateContent>
           <mc:Choice Requires="wps">
             <w:drawing>
-              <wp:anchor distT="45720" distB="45720" distL="114300" distR="114300" simplePos="0" relativeHeight="251669504" behindDoc="0" locked="0" layoutInCell="1" allowOverlap="1" wp14:anchorId="3160F24F" wp14:editId="041F9E53">
+              <wp:anchor distT="45720" distB="45720" distL="114300" distR="114300" simplePos="0" relativeHeight="251668480" behindDoc="0" locked="0" layoutInCell="1" allowOverlap="1" wp14:anchorId="3160F24F" wp14:editId="7F123A25">
                 <wp:simplePos x="0" y="0"/>
                 <wp:positionH relativeFrom="margin">
                   <wp:posOffset>-163195</wp:posOffset>
@@ -550,7 +554,7 @@
                 <v:stroke joinstyle="miter"/>
                 <v:path gradientshapeok="t" o:connecttype="rect"/>
               </v:shapetype>
-              <v:shape id="Text Box 2" o:spid="_x0000_s1026" type="#_x0000_t202" style="position:absolute;margin-left:-12.85pt;margin-top:16.7pt;width:500.25pt;height:165pt;z-index:251669504;visibility:visible;mso-wrap-style:square;mso-width-percent:0;mso-height-percent:0;mso-wrap-distance-left:9pt;mso-wrap-distance-top:3.6pt;mso-wrap-distance-right:9pt;mso-wrap-distance-bottom:3.6pt;mso-position-horizontal:absolute;mso-position-horizontal-relative:margin;mso-position-vertical:absolute;mso-position-vertical-relative:text;mso-width-percent:0;mso-height-percent:0;mso-width-relative:margin;mso-height-relative:margin;v-text-anchor:top" o:gfxdata="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">
+              <v:shape id="Text Box 2" o:spid="_x0000_s1026" type="#_x0000_t202" style="position:absolute;margin-left:-12.85pt;margin-top:16.7pt;width:500.25pt;height:165pt;z-index:251668480;visibility:visible;mso-wrap-style:square;mso-width-percent:0;mso-height-percent:0;mso-wrap-distance-left:9pt;mso-wrap-distance-top:3.6pt;mso-wrap-distance-right:9pt;mso-wrap-distance-bottom:3.6pt;mso-position-horizontal:absolute;mso-position-horizontal-relative:margin;mso-position-vertical:absolute;mso-position-vertical-relative:text;mso-width-percent:0;mso-height-percent:0;mso-width-relative:margin;mso-height-relative:margin;v-text-anchor:top" o:gfxdata="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">
                 <v:textbox>
                   <w:txbxContent>
                     <w:p>
@@ -754,7 +758,7 @@
         </w:rPr>
         <w:lastRenderedPageBreak/>
         <w:drawing>
-          <wp:anchor distT="0" distB="0" distL="114300" distR="114300" simplePos="0" relativeHeight="251683840" behindDoc="1" locked="0" layoutInCell="1" allowOverlap="1" wp14:anchorId="03A12F0D" wp14:editId="48A2A50E">
+          <wp:anchor distT="0" distB="0" distL="114300" distR="114300" simplePos="0" relativeHeight="251682816" behindDoc="1" locked="0" layoutInCell="1" allowOverlap="1" wp14:anchorId="03A12F0D" wp14:editId="794DA7E8">
             <wp:simplePos x="0" y="0"/>
             <wp:positionH relativeFrom="column">
               <wp:posOffset>-590550</wp:posOffset>
@@ -870,7 +874,7 @@
         <mc:AlternateContent>
           <mc:Choice Requires="wps">
             <w:drawing>
-              <wp:anchor distT="0" distB="0" distL="114300" distR="114300" simplePos="0" relativeHeight="251681792" behindDoc="0" locked="0" layoutInCell="1" allowOverlap="1" wp14:anchorId="58350B8E" wp14:editId="7D1D55B6">
+              <wp:anchor distT="0" distB="0" distL="114300" distR="114300" simplePos="0" relativeHeight="251680768" behindDoc="0" locked="0" layoutInCell="1" allowOverlap="1" wp14:anchorId="58350B8E" wp14:editId="332F62E6">
                 <wp:simplePos x="0" y="0"/>
                 <wp:positionH relativeFrom="column">
                   <wp:posOffset>-495300</wp:posOffset>
@@ -1040,7 +1044,7 @@
           </mc:Choice>
           <mc:Fallback>
             <w:pict>
-              <v:shape w14:anchorId="58350B8E" id="_x0000_s1027" type="#_x0000_t202" style="position:absolute;margin-left:-39pt;margin-top:198.1pt;width:500.25pt;height:165pt;z-index:251681792;visibility:visible;mso-wrap-style:square;mso-wrap-distance-left:9pt;mso-wrap-distance-top:0;mso-wrap-distance-right:9pt;mso-wrap-distance-bottom:0;mso-position-horizontal:absolute;mso-position-horizontal-relative:text;mso-position-vertical:absolute;mso-position-vertical-relative:text;v-text-anchor:top" o:gfxdata="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">
+              <v:shape w14:anchorId="58350B8E" id="_x0000_s1027" type="#_x0000_t202" style="position:absolute;margin-left:-39pt;margin-top:198.1pt;width:500.25pt;height:165pt;z-index:251680768;visibility:visible;mso-wrap-style:square;mso-wrap-distance-left:9pt;mso-wrap-distance-top:0;mso-wrap-distance-right:9pt;mso-wrap-distance-bottom:0;mso-position-horizontal:absolute;mso-position-horizontal-relative:text;mso-position-vertical:absolute;mso-position-vertical-relative:text;v-text-anchor:top" o:gfxdata="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">
                 <v:textbox>
                   <w:txbxContent>
                     <w:p>
@@ -1166,6 +1170,296 @@
       </w:r>
       <w:r>
         <w:tab/>
+      </w:r>
+    </w:p>
+    <w:p/>
+    <w:p/>
+    <w:p/>
+    <w:p/>
+    <w:p/>
+    <w:p/>
+    <w:p/>
+    <w:p/>
+    <w:p/>
+    <w:p/>
+    <w:p/>
+    <w:p/>
+    <w:p/>
+    <w:p/>
+    <w:p/>
+    <w:p/>
+    <w:p>
+      <w:pPr>
+        <w:tabs>
+          <w:tab w:val="left" w:pos="2592"/>
+        </w:tabs>
+      </w:pPr>
+      <w:r>
+        <w:tab/>
+      </w:r>
+    </w:p>
+    <w:p>
+      <w:r>
+        <w:lastRenderedPageBreak/>
+        <w:br w:type="page"/>
+      </w:r>
+    </w:p>
+    <w:p>
+      <w:pPr>
+        <w:pStyle w:val="Heading1"/>
+      </w:pPr>
+      <w:r>
+        <w:rPr>
+          <w:noProof/>
+        </w:rPr>
+        <w:lastRenderedPageBreak/>
+        <mc:AlternateContent>
+          <mc:Choice Requires="wpg">
+            <w:drawing>
+              <wp:anchor distT="0" distB="0" distL="114300" distR="114300" simplePos="0" relativeHeight="251685888" behindDoc="1" locked="0" layoutInCell="1" allowOverlap="1" wp14:anchorId="479ECED1" wp14:editId="2B4B688E">
+                <wp:simplePos x="0" y="0"/>
+                <wp:positionH relativeFrom="margin">
+                  <wp:align>left</wp:align>
+                </wp:positionH>
+                <wp:positionV relativeFrom="paragraph">
+                  <wp:posOffset>965556</wp:posOffset>
+                </wp:positionV>
+                <wp:extent cx="5797347" cy="5010582"/>
+                <wp:effectExtent l="0" t="0" r="0" b="0"/>
+                <wp:wrapNone/>
+                <wp:docPr id="5" name="Group 5"/>
+                <wp:cNvGraphicFramePr/>
+                <a:graphic xmlns:a="http://schemas.openxmlformats.org/drawingml/2006/main">
+                  <a:graphicData uri="http://schemas.microsoft.com/office/word/2010/wordprocessingGroup">
+                    <wpg:wgp>
+                      <wpg:cNvGrpSpPr/>
+                      <wpg:grpSpPr>
+                        <a:xfrm>
+                          <a:off x="0" y="0"/>
+                          <a:ext cx="5797347" cy="5010582"/>
+                          <a:chOff x="0" y="0"/>
+                          <a:chExt cx="5797347" cy="5010582"/>
+                        </a:xfrm>
+                      </wpg:grpSpPr>
+                      <pic:pic xmlns:pic="http://schemas.openxmlformats.org/drawingml/2006/picture">
+                        <pic:nvPicPr>
+                          <pic:cNvPr id="2" name="Picture 2" descr="A picture containing shoji, window, building&#10;&#10;Description automatically generated"/>
+                          <pic:cNvPicPr>
+                            <a:picLocks noChangeAspect="1"/>
+                          </pic:cNvPicPr>
+                        </pic:nvPicPr>
+                        <pic:blipFill>
+                          <a:blip r:embed="rId10">
+                            <a:extLst>
+                              <a:ext uri="{28A0092B-C50C-407E-A947-70E740481C1C}">
+                                <a14:useLocalDpi xmlns:a14="http://schemas.microsoft.com/office/drawing/2010/main" val="0"/>
+                              </a:ext>
+                            </a:extLst>
+                          </a:blip>
+                          <a:srcRect/>
+                          <a:stretch>
+                            <a:fillRect/>
+                          </a:stretch>
+                        </pic:blipFill>
+                        <pic:spPr bwMode="auto">
+                          <a:xfrm>
+                            <a:off x="65837" y="2077517"/>
+                            <a:ext cx="5731510" cy="2933065"/>
+                          </a:xfrm>
+                          <a:prstGeom prst="rect">
+                            <a:avLst/>
+                          </a:prstGeom>
+                          <a:noFill/>
+                          <a:ln>
+                            <a:noFill/>
+                          </a:ln>
+                        </pic:spPr>
+                      </pic:pic>
+                      <pic:pic xmlns:pic="http://schemas.openxmlformats.org/drawingml/2006/picture">
+                        <pic:nvPicPr>
+                          <pic:cNvPr id="3" name="Picture 3" descr="A screenshot of a graph&#10;&#10;Description automatically generated with low confidence"/>
+                          <pic:cNvPicPr>
+                            <a:picLocks noChangeAspect="1"/>
+                          </pic:cNvPicPr>
+                        </pic:nvPicPr>
+                        <pic:blipFill>
+                          <a:blip r:embed="rId11">
+                            <a:extLst>
+                              <a:ext uri="{28A0092B-C50C-407E-A947-70E740481C1C}">
+                                <a14:useLocalDpi xmlns:a14="http://schemas.microsoft.com/office/drawing/2010/main" val="0"/>
+                              </a:ext>
+                            </a:extLst>
+                          </a:blip>
+                          <a:srcRect/>
+                          <a:stretch>
+                            <a:fillRect/>
+                          </a:stretch>
+                        </pic:blipFill>
+                        <pic:spPr bwMode="auto">
+                          <a:xfrm>
+                            <a:off x="0" y="0"/>
+                            <a:ext cx="5522595" cy="1919605"/>
+                          </a:xfrm>
+                          <a:prstGeom prst="rect">
+                            <a:avLst/>
+                          </a:prstGeom>
+                          <a:noFill/>
+                          <a:ln>
+                            <a:noFill/>
+                          </a:ln>
+                        </pic:spPr>
+                      </pic:pic>
+                    </wpg:wgp>
+                  </a:graphicData>
+                </a:graphic>
+              </wp:anchor>
+            </w:drawing>
+          </mc:Choice>
+          <mc:Fallback>
+            <w:pict>
+              <v:group w14:anchorId="356C1EB2" id="Group 5" o:spid="_x0000_s1026" style="position:absolute;margin-left:0;margin-top:76.05pt;width:456.5pt;height:394.55pt;z-index:-251630592;mso-position-horizontal:left;mso-position-horizontal-relative:margin" coordsize="57973,50105" o:gfxdata="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">
+                <v:shapetype id="_x0000_t75" coordsize="21600,21600" o:spt="75" o:preferrelative="t" path="m@4@5l@4@11@9@11@9@5xe" filled="f" stroked="f">
+                  <v:stroke joinstyle="miter"/>
+                  <v:formulas>
+                    <v:f eqn="if lineDrawn pixelLineWidth 0"/>
+                    <v:f eqn="sum @0 1 0"/>
+                    <v:f eqn="sum 0 0 @1"/>
+                    <v:f eqn="prod @2 1 2"/>
+                    <v:f eqn="prod @3 21600 pixelWidth"/>
+                    <v:f eqn="prod @3 21600 pixelHeight"/>
+                    <v:f eqn="sum @0 0 1"/>
+                    <v:f eqn="prod @6 1 2"/>
+                    <v:f eqn="prod @7 21600 pixelWidth"/>
+                    <v:f eqn="sum @8 21600 0"/>
+                    <v:f eqn="prod @7 21600 pixelHeight"/>
+                    <v:f eqn="sum @10 21600 0"/>
+                  </v:formulas>
+                  <v:path o:extrusionok="f" gradientshapeok="t" o:connecttype="rect"/>
+                  <o:lock v:ext="edit" aspectratio="t"/>
+                </v:shapetype>
+                <v:shape id="Picture 2" o:spid="_x0000_s1027" type="#_x0000_t75" alt="A picture containing shoji, window, building&#10;&#10;Description automatically generated" style="position:absolute;left:658;top:20775;width:57315;height:29330;visibility:visible;mso-wrap-style:square" o:gfxdata="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">
+                  <v:imagedata r:id="rId12" o:title="A picture containing shoji, window, building&#10;&#10;Description automatically generated"/>
+                </v:shape>
+                <v:shape id="Picture 3" o:spid="_x0000_s1028" type="#_x0000_t75" alt="A screenshot of a graph&#10;&#10;Description automatically generated with low confidence" style="position:absolute;width:55225;height:19196;visibility:visible;mso-wrap-style:square" o:gfxdata="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">
+                  <v:imagedata r:id="rId13" o:title="A screenshot of a graph&#10;&#10;Description automatically generated with low confidence"/>
+                </v:shape>
+                <w10:wrap anchorx="margin"/>
+              </v:group>
+            </w:pict>
+          </mc:Fallback>
+        </mc:AlternateContent>
+      </w:r>
+      <w:r>
+        <w:t>Figure 3 part 2 – changing z in 2 compartments</w:t>
+      </w:r>
+    </w:p>
+    <w:p>
+      <w:pPr>
+        <w:tabs>
+          <w:tab w:val="left" w:pos="3894"/>
+        </w:tabs>
+        <w:rPr>
+          <w:rFonts w:asciiTheme="majorHAnsi" w:eastAsiaTheme="majorEastAsia" w:hAnsiTheme="majorHAnsi" w:cstheme="majorBidi"/>
+          <w:color w:val="2F5496" w:themeColor="accent1" w:themeShade="BF"/>
+          <w:sz w:val="32"/>
+          <w:szCs w:val="32"/>
+        </w:rPr>
+      </w:pPr>
+      <w:r>
+        <w:rPr>
+          <w:rFonts w:asciiTheme="majorHAnsi" w:eastAsiaTheme="majorEastAsia" w:hAnsiTheme="majorHAnsi" w:cstheme="majorBidi"/>
+          <w:color w:val="2F5496" w:themeColor="accent1" w:themeShade="BF"/>
+          <w:sz w:val="32"/>
+          <w:szCs w:val="32"/>
+        </w:rPr>
+        <w:tab/>
+      </w:r>
+    </w:p>
+    <w:p>
+      <w:pPr>
+        <w:rPr>
+          <w:rFonts w:asciiTheme="majorHAnsi" w:eastAsiaTheme="majorEastAsia" w:hAnsiTheme="majorHAnsi" w:cstheme="majorBidi"/>
+          <w:color w:val="2F5496" w:themeColor="accent1" w:themeShade="BF"/>
+          <w:sz w:val="32"/>
+          <w:szCs w:val="32"/>
+        </w:rPr>
+      </w:pPr>
+      <w:r>
+        <w:rPr>
+          <w:rFonts w:asciiTheme="majorHAnsi" w:eastAsiaTheme="majorEastAsia" w:hAnsiTheme="majorHAnsi" w:cstheme="majorBidi"/>
+          <w:color w:val="2F5496" w:themeColor="accent1" w:themeShade="BF"/>
+          <w:sz w:val="32"/>
+          <w:szCs w:val="32"/>
+        </w:rPr>
+        <w:br w:type="page"/>
+      </w:r>
+    </w:p>
+    <w:p>
+      <w:pPr>
+        <w:tabs>
+          <w:tab w:val="left" w:pos="3894"/>
+        </w:tabs>
+        <w:rPr>
+          <w:rFonts w:asciiTheme="majorHAnsi" w:eastAsiaTheme="majorEastAsia" w:hAnsiTheme="majorHAnsi" w:cstheme="majorBidi"/>
+          <w:color w:val="2F5496" w:themeColor="accent1" w:themeShade="BF"/>
+          <w:sz w:val="32"/>
+          <w:szCs w:val="32"/>
+        </w:rPr>
+      </w:pPr>
+    </w:p>
+    <w:p>
+      <w:r>
+        <w:rPr>
+          <w:noProof/>
+        </w:rPr>
+        <w:drawing>
+          <wp:inline distT="0" distB="0" distL="0" distR="0" wp14:anchorId="640635BE" wp14:editId="7ACFD3FF">
+            <wp:extent cx="5731510" cy="5597525"/>
+            <wp:effectExtent l="0" t="0" r="2540" b="3175"/>
+            <wp:docPr id="6" name="Picture 6" descr="A picture containing window, shoji, red&#10;&#10;Description automatically generated"/>
+            <wp:cNvGraphicFramePr>
+              <a:graphicFrameLocks xmlns:a="http://schemas.openxmlformats.org/drawingml/2006/main" noChangeAspect="1"/>
+            </wp:cNvGraphicFramePr>
+            <a:graphic xmlns:a="http://schemas.openxmlformats.org/drawingml/2006/main">
+              <a:graphicData uri="http://schemas.openxmlformats.org/drawingml/2006/picture">
+                <pic:pic xmlns:pic="http://schemas.openxmlformats.org/drawingml/2006/picture">
+                  <pic:nvPicPr>
+                    <pic:cNvPr id="6" name="Picture 6" descr="A picture containing window, shoji, red&#10;&#10;Description automatically generated"/>
+                    <pic:cNvPicPr>
+                      <a:picLocks noChangeAspect="1" noChangeArrowheads="1"/>
+                    </pic:cNvPicPr>
+                  </pic:nvPicPr>
+                  <pic:blipFill>
+                    <a:blip r:embed="rId14">
+                      <a:extLst>
+                        <a:ext uri="{28A0092B-C50C-407E-A947-70E740481C1C}">
+                          <a14:useLocalDpi xmlns:a14="http://schemas.microsoft.com/office/drawing/2010/main" val="0"/>
+                        </a:ext>
+                      </a:extLst>
+                    </a:blip>
+                    <a:srcRect/>
+                    <a:stretch>
+                      <a:fillRect/>
+                    </a:stretch>
+                  </pic:blipFill>
+                  <pic:spPr bwMode="auto">
+                    <a:xfrm>
+                      <a:off x="0" y="0"/>
+                      <a:ext cx="5731510" cy="5597525"/>
+                    </a:xfrm>
+                    <a:prstGeom prst="rect">
+                      <a:avLst/>
+                    </a:prstGeom>
+                    <a:noFill/>
+                    <a:ln>
+                      <a:noFill/>
+                    </a:ln>
+                  </pic:spPr>
+                </pic:pic>
+              </a:graphicData>
+            </a:graphic>
+          </wp:inline>
+        </w:drawing>
       </w:r>
     </w:p>
     <w:sectPr>
@@ -1862,6 +2156,27 @@
     <w:name w:val="Normal"/>
     <w:qFormat/>
   </w:style>
+  <w:style w:type="paragraph" w:styleId="Heading1">
+    <w:name w:val="heading 1"/>
+    <w:basedOn w:val="Normal"/>
+    <w:next w:val="Normal"/>
+    <w:link w:val="Heading1Char"/>
+    <w:uiPriority w:val="9"/>
+    <w:qFormat/>
+    <w:rsid w:val="00916687"/>
+    <w:pPr>
+      <w:keepNext/>
+      <w:keepLines/>
+      <w:spacing w:before="240" w:after="0"/>
+      <w:outlineLvl w:val="0"/>
+    </w:pPr>
+    <w:rPr>
+      <w:rFonts w:asciiTheme="majorHAnsi" w:eastAsiaTheme="majorEastAsia" w:hAnsiTheme="majorHAnsi" w:cstheme="majorBidi"/>
+      <w:color w:val="2F5496" w:themeColor="accent1" w:themeShade="BF"/>
+      <w:sz w:val="32"/>
+      <w:szCs w:val="32"/>
+    </w:rPr>
+  </w:style>
   <w:style w:type="character" w:default="1" w:styleId="DefaultParagraphFont">
     <w:name w:val="Default Paragraph Font"/>
     <w:uiPriority w:val="1"/>
@@ -1943,6 +2258,19 @@
       <w:ind w:left="720"/>
       <w:contextualSpacing/>
     </w:pPr>
+  </w:style>
+  <w:style w:type="character" w:customStyle="1" w:styleId="Heading1Char">
+    <w:name w:val="Heading 1 Char"/>
+    <w:basedOn w:val="DefaultParagraphFont"/>
+    <w:link w:val="Heading1"/>
+    <w:uiPriority w:val="9"/>
+    <w:rsid w:val="00916687"/>
+    <w:rPr>
+      <w:rFonts w:asciiTheme="majorHAnsi" w:eastAsiaTheme="majorEastAsia" w:hAnsiTheme="majorHAnsi" w:cstheme="majorBidi"/>
+      <w:color w:val="2F5496" w:themeColor="accent1" w:themeShade="BF"/>
+      <w:sz w:val="32"/>
+      <w:szCs w:val="32"/>
+    </w:rPr>
   </w:style>
 </w:styles>
 </file>

</xml_diff>